<commit_message>
fix on question aswser
</commit_message>
<xml_diff>
--- a/@document/ریاضی/سلطانی/جواب های ریاضی سلطانی دهم فصل4 بخش1.docx
+++ b/@document/ریاضی/سلطانی/جواب های ریاضی سلطانی دهم فصل4 بخش1.docx
@@ -2725,8 +2725,760 @@
           </m:r>
         </m:oMath>
       </m:oMathPara>
+    </w:p>
+    <w:p>
+      <w:pPr>
+        <w:bidi/>
+        <w:jc w:val="both"/>
+        <w:rPr>
+          <w:rFonts w:eastAsiaTheme="minorEastAsia" w:cs="B Nazanin"/>
+          <w:sz w:val="28"/>
+          <w:szCs w:val="28"/>
+          <w:rtl/>
+          <w:lang w:bidi="fa-IR"/>
+        </w:rPr>
+      </w:pPr>
+    </w:p>
+    <w:p>
+      <w:pPr>
+        <w:bidi/>
+        <w:jc w:val="both"/>
+        <w:rPr>
+          <w:rFonts w:cs="B Nazanin"/>
+          <w:i/>
+          <w:sz w:val="28"/>
+          <w:szCs w:val="28"/>
+          <w:rtl/>
+          <w:lang w:bidi="fa-IR"/>
+        </w:rPr>
+      </w:pPr>
+      <w:r>
+        <w:rPr>
+          <w:rFonts w:eastAsiaTheme="minorEastAsia" w:cs="B Nazanin" w:hint="cs"/>
+          <w:sz w:val="28"/>
+          <w:szCs w:val="28"/>
+          <w:rtl/>
+          <w:lang w:bidi="fa-IR"/>
+        </w:rPr>
+        <w:t>4</w:t>
+      </w:r>
       <w:bookmarkStart w:id="0" w:name="_GoBack"/>
       <w:bookmarkEnd w:id="0"/>
+      <w:r>
+        <w:rPr>
+          <w:rFonts w:eastAsiaTheme="minorEastAsia" w:cs="B Nazanin" w:hint="cs"/>
+          <w:sz w:val="28"/>
+          <w:szCs w:val="28"/>
+          <w:rtl/>
+          <w:lang w:bidi="fa-IR"/>
+        </w:rPr>
+        <w:t xml:space="preserve">- </w:t>
+      </w:r>
+      <w:r>
+        <w:rPr>
+          <w:rFonts w:cs="B Nazanin" w:hint="cs"/>
+          <w:i/>
+          <w:sz w:val="28"/>
+          <w:szCs w:val="28"/>
+          <w:rtl/>
+          <w:lang w:bidi="fa-IR"/>
+        </w:rPr>
+        <w:t>متوسط</w:t>
+      </w:r>
+    </w:p>
+    <w:p>
+      <w:pPr>
+        <w:bidi/>
+        <w:jc w:val="both"/>
+        <w:rPr>
+          <w:rFonts w:cs="B Nazanin"/>
+          <w:sz w:val="28"/>
+          <w:szCs w:val="28"/>
+          <w:rtl/>
+          <w:lang w:bidi="fa-IR"/>
+        </w:rPr>
+      </w:pPr>
+      <w:r>
+        <w:rPr>
+          <w:rFonts w:cs="B Nazanin" w:hint="cs"/>
+          <w:i/>
+          <w:sz w:val="28"/>
+          <w:szCs w:val="28"/>
+          <w:rtl/>
+          <w:lang w:bidi="fa-IR"/>
+        </w:rPr>
+        <w:t xml:space="preserve">منبع: </w:t>
+      </w:r>
+      <w:r>
+        <w:rPr>
+          <w:rFonts w:cs="B Nazanin" w:hint="cs"/>
+          <w:sz w:val="28"/>
+          <w:szCs w:val="28"/>
+          <w:rtl/>
+          <w:lang w:bidi="fa-IR"/>
+        </w:rPr>
+        <w:t xml:space="preserve">کتاب ریاضی دهم، فصل چهارم، بخش </w:t>
+      </w:r>
+      <w:r>
+        <w:rPr>
+          <w:rFonts w:cs="B Nazanin" w:hint="cs"/>
+          <w:sz w:val="28"/>
+          <w:szCs w:val="28"/>
+          <w:rtl/>
+          <w:lang w:bidi="fa-IR"/>
+        </w:rPr>
+        <w:t>یک</w:t>
+      </w:r>
+      <w:r>
+        <w:rPr>
+          <w:rFonts w:cs="B Nazanin" w:hint="cs"/>
+          <w:sz w:val="28"/>
+          <w:szCs w:val="28"/>
+          <w:rtl/>
+          <w:lang w:bidi="fa-IR"/>
+        </w:rPr>
+        <w:t xml:space="preserve">- کتاب خیلی سبز، سوال </w:t>
+      </w:r>
+      <w:r>
+        <w:rPr>
+          <w:rFonts w:cs="B Nazanin" w:hint="cs"/>
+          <w:sz w:val="28"/>
+          <w:szCs w:val="28"/>
+          <w:rtl/>
+          <w:lang w:bidi="fa-IR"/>
+        </w:rPr>
+        <w:t>665</w:t>
+      </w:r>
+    </w:p>
+    <w:p>
+      <w:pPr>
+        <w:bidi/>
+        <w:jc w:val="both"/>
+        <w:rPr>
+          <w:rFonts w:eastAsiaTheme="minorEastAsia" w:cs="B Nazanin"/>
+          <w:sz w:val="28"/>
+          <w:szCs w:val="28"/>
+          <w:rtl/>
+          <w:lang w:bidi="fa-IR"/>
+        </w:rPr>
+      </w:pPr>
+      <w:r>
+        <w:rPr>
+          <w:rFonts w:cs="B Nazanin" w:hint="cs"/>
+          <w:sz w:val="28"/>
+          <w:szCs w:val="28"/>
+          <w:rtl/>
+          <w:lang w:bidi="fa-IR"/>
+        </w:rPr>
+        <w:t xml:space="preserve">گزینه </w:t>
+      </w:r>
+      <w:r>
+        <w:rPr>
+          <w:rFonts w:cs="B Nazanin" w:hint="cs"/>
+          <w:sz w:val="28"/>
+          <w:szCs w:val="28"/>
+          <w:rtl/>
+          <w:lang w:bidi="fa-IR"/>
+        </w:rPr>
+        <w:t>1</w:t>
+      </w:r>
+      <w:r>
+        <w:rPr>
+          <w:rFonts w:cs="B Nazanin" w:hint="cs"/>
+          <w:sz w:val="28"/>
+          <w:szCs w:val="28"/>
+          <w:rtl/>
+          <w:lang w:bidi="fa-IR"/>
+        </w:rPr>
+        <w:t xml:space="preserve"> صحیح است</w:t>
+      </w:r>
+      <w:r>
+        <w:rPr>
+          <w:rFonts w:eastAsiaTheme="minorEastAsia" w:cs="B Nazanin" w:hint="cs"/>
+          <w:sz w:val="28"/>
+          <w:szCs w:val="28"/>
+          <w:rtl/>
+          <w:lang w:bidi="fa-IR"/>
+        </w:rPr>
+        <w:t xml:space="preserve">. فرض کنیم طول مستطیل </w:t>
+      </w:r>
+      <w:r>
+        <w:rPr>
+          <w:rFonts w:eastAsiaTheme="minorEastAsia" w:cs="B Nazanin"/>
+          <w:sz w:val="28"/>
+          <w:szCs w:val="28"/>
+          <w:lang w:bidi="fa-IR"/>
+        </w:rPr>
+        <w:t>y</w:t>
+      </w:r>
+      <w:r>
+        <w:rPr>
+          <w:rFonts w:eastAsiaTheme="minorEastAsia" w:cs="B Nazanin" w:hint="cs"/>
+          <w:sz w:val="28"/>
+          <w:szCs w:val="28"/>
+          <w:rtl/>
+          <w:lang w:bidi="fa-IR"/>
+        </w:rPr>
+        <w:t xml:space="preserve"> و عرض مستطیل </w:t>
+      </w:r>
+      <w:r>
+        <w:rPr>
+          <w:rFonts w:eastAsiaTheme="minorEastAsia" w:cs="B Nazanin"/>
+          <w:sz w:val="28"/>
+          <w:szCs w:val="28"/>
+          <w:lang w:bidi="fa-IR"/>
+        </w:rPr>
+        <w:t>x</w:t>
+      </w:r>
+      <w:r>
+        <w:rPr>
+          <w:rFonts w:eastAsiaTheme="minorEastAsia" w:cs="B Nazanin" w:hint="cs"/>
+          <w:sz w:val="28"/>
+          <w:szCs w:val="28"/>
+          <w:rtl/>
+          <w:lang w:bidi="fa-IR"/>
+        </w:rPr>
+        <w:t xml:space="preserve"> باشد:</w:t>
+      </w:r>
+    </w:p>
+    <w:p>
+      <w:pPr>
+        <w:bidi/>
+        <w:jc w:val="both"/>
+        <w:rPr>
+          <w:rFonts w:eastAsiaTheme="minorEastAsia" w:cs="B Nazanin"/>
+          <w:sz w:val="28"/>
+          <w:szCs w:val="28"/>
+          <w:rtl/>
+          <w:lang w:bidi="fa-IR"/>
+        </w:rPr>
+      </w:pPr>
+      <m:oMathPara>
+        <m:oMath>
+          <m:r>
+            <m:rPr>
+              <m:sty m:val="p"/>
+            </m:rPr>
+            <w:rPr>
+              <w:rFonts w:ascii="Cambria Math" w:hAnsi="Cambria Math" w:cs="B Nazanin"/>
+              <w:sz w:val="28"/>
+              <w:szCs w:val="28"/>
+              <w:lang w:bidi="fa-IR"/>
+            </w:rPr>
+            <m:t>y=2x+4→</m:t>
+          </m:r>
+          <m:sSub>
+            <m:sSubPr>
+              <m:ctrlPr>
+                <w:rPr>
+                  <w:rFonts w:ascii="Cambria Math" w:hAnsi="Cambria Math" w:cs="B Nazanin"/>
+                  <w:sz w:val="28"/>
+                  <w:szCs w:val="28"/>
+                  <w:lang w:bidi="fa-IR"/>
+                </w:rPr>
+              </m:ctrlPr>
+            </m:sSubPr>
+            <m:e>
+              <m:r>
+                <w:rPr>
+                  <w:rFonts w:ascii="Cambria Math" w:hAnsi="Cambria Math" w:cs="B Nazanin"/>
+                  <w:sz w:val="28"/>
+                  <w:szCs w:val="28"/>
+                  <w:lang w:bidi="fa-IR"/>
+                </w:rPr>
+                <m:t>S</m:t>
+              </m:r>
+            </m:e>
+            <m:sub>
+              <m:r>
+                <m:rPr>
+                  <m:sty m:val="p"/>
+                </m:rPr>
+                <w:rPr>
+                  <w:rFonts w:ascii="Cambria Math" w:hAnsi="Cambria Math" w:cs="B Nazanin"/>
+                  <w:sz w:val="28"/>
+                  <w:szCs w:val="28"/>
+                  <w:rtl/>
+                  <w:lang w:bidi="fa-IR"/>
+                </w:rPr>
+                <m:t>مستطیل</m:t>
+              </m:r>
+            </m:sub>
+          </m:sSub>
+          <m:r>
+            <w:rPr>
+              <w:rFonts w:ascii="Cambria Math" w:hAnsi="Cambria Math" w:cs="B Nazanin"/>
+              <w:sz w:val="28"/>
+              <w:szCs w:val="28"/>
+              <w:lang w:bidi="fa-IR"/>
+            </w:rPr>
+            <m:t>=x.y→S=x</m:t>
+          </m:r>
+          <m:d>
+            <m:dPr>
+              <m:ctrlPr>
+                <w:rPr>
+                  <w:rFonts w:ascii="Cambria Math" w:hAnsi="Cambria Math" w:cs="B Nazanin"/>
+                  <w:i/>
+                  <w:sz w:val="28"/>
+                  <w:szCs w:val="28"/>
+                  <w:lang w:bidi="fa-IR"/>
+                </w:rPr>
+              </m:ctrlPr>
+            </m:dPr>
+            <m:e>
+              <m:r>
+                <w:rPr>
+                  <w:rFonts w:ascii="Cambria Math" w:hAnsi="Cambria Math" w:cs="B Nazanin"/>
+                  <w:sz w:val="28"/>
+                  <w:szCs w:val="28"/>
+                  <w:lang w:bidi="fa-IR"/>
+                </w:rPr>
+                <m:t>2x+4</m:t>
+              </m:r>
+            </m:e>
+          </m:d>
+          <m:r>
+            <w:rPr>
+              <w:rFonts w:ascii="Cambria Math" w:hAnsi="Cambria Math" w:cs="B Nazanin"/>
+              <w:sz w:val="28"/>
+              <w:szCs w:val="28"/>
+              <w:lang w:bidi="fa-IR"/>
+            </w:rPr>
+            <m:t>=2</m:t>
+          </m:r>
+          <m:sSup>
+            <m:sSupPr>
+              <m:ctrlPr>
+                <w:rPr>
+                  <w:rFonts w:ascii="Cambria Math" w:hAnsi="Cambria Math" w:cs="B Nazanin"/>
+                  <w:i/>
+                  <w:sz w:val="28"/>
+                  <w:szCs w:val="28"/>
+                  <w:lang w:bidi="fa-IR"/>
+                </w:rPr>
+              </m:ctrlPr>
+            </m:sSupPr>
+            <m:e>
+              <m:r>
+                <w:rPr>
+                  <w:rFonts w:ascii="Cambria Math" w:hAnsi="Cambria Math" w:cs="B Nazanin"/>
+                  <w:sz w:val="28"/>
+                  <w:szCs w:val="28"/>
+                  <w:lang w:bidi="fa-IR"/>
+                </w:rPr>
+                <m:t>x</m:t>
+              </m:r>
+            </m:e>
+            <m:sup>
+              <m:r>
+                <w:rPr>
+                  <w:rFonts w:ascii="Cambria Math" w:hAnsi="Cambria Math" w:cs="B Nazanin"/>
+                  <w:sz w:val="28"/>
+                  <w:szCs w:val="28"/>
+                  <w:lang w:bidi="fa-IR"/>
+                </w:rPr>
+                <m:t>2</m:t>
+              </m:r>
+            </m:sup>
+          </m:sSup>
+          <m:r>
+            <w:rPr>
+              <w:rFonts w:ascii="Cambria Math" w:hAnsi="Cambria Math" w:cs="B Nazanin"/>
+              <w:sz w:val="28"/>
+              <w:szCs w:val="28"/>
+              <w:lang w:bidi="fa-IR"/>
+            </w:rPr>
+            <m:t>+4x=30</m:t>
+          </m:r>
+        </m:oMath>
+      </m:oMathPara>
+    </w:p>
+    <w:p>
+      <w:pPr>
+        <w:bidi/>
+        <w:jc w:val="both"/>
+        <w:rPr>
+          <w:rFonts w:eastAsiaTheme="minorEastAsia" w:cs="B Nazanin"/>
+          <w:sz w:val="28"/>
+          <w:szCs w:val="28"/>
+          <w:rtl/>
+          <w:lang w:bidi="fa-IR"/>
+        </w:rPr>
+      </w:pPr>
+      <m:oMathPara>
+        <m:oMath>
+          <m:r>
+            <m:rPr>
+              <m:sty m:val="p"/>
+            </m:rPr>
+            <w:rPr>
+              <w:rFonts w:ascii="Cambria Math" w:hAnsi="Cambria Math" w:cs="Times New Roman" w:hint="cs"/>
+              <w:sz w:val="28"/>
+              <w:szCs w:val="28"/>
+              <w:rtl/>
+              <w:lang w:bidi="fa-IR"/>
+            </w:rPr>
+            <m:t>→</m:t>
+          </m:r>
+          <m:sSup>
+            <m:sSupPr>
+              <m:ctrlPr>
+                <w:rPr>
+                  <w:rFonts w:ascii="Cambria Math" w:hAnsi="Cambria Math" w:cs="B Nazanin"/>
+                  <w:sz w:val="28"/>
+                  <w:szCs w:val="28"/>
+                  <w:lang w:bidi="fa-IR"/>
+                </w:rPr>
+              </m:ctrlPr>
+            </m:sSupPr>
+            <m:e>
+              <m:r>
+                <m:rPr>
+                  <m:sty m:val="p"/>
+                </m:rPr>
+                <w:rPr>
+                  <w:rFonts w:ascii="Cambria Math" w:hAnsi="Cambria Math" w:cs="B Nazanin"/>
+                  <w:sz w:val="28"/>
+                  <w:szCs w:val="28"/>
+                  <w:lang w:bidi="fa-IR"/>
+                </w:rPr>
+                <m:t>x</m:t>
+              </m:r>
+            </m:e>
+            <m:sup>
+              <m:r>
+                <m:rPr>
+                  <m:sty m:val="p"/>
+                </m:rPr>
+                <w:rPr>
+                  <w:rFonts w:ascii="Cambria Math" w:hAnsi="Cambria Math" w:cs="B Nazanin"/>
+                  <w:sz w:val="28"/>
+                  <w:szCs w:val="28"/>
+                  <w:lang w:bidi="fa-IR"/>
+                </w:rPr>
+                <m:t>2</m:t>
+              </m:r>
+            </m:sup>
+          </m:sSup>
+          <m:r>
+            <w:rPr>
+              <w:rFonts w:ascii="Cambria Math" w:hAnsi="Cambria Math" w:cs="B Nazanin"/>
+              <w:sz w:val="28"/>
+              <w:szCs w:val="28"/>
+              <w:lang w:bidi="fa-IR"/>
+            </w:rPr>
+            <m:t>+2x=15→</m:t>
+          </m:r>
+          <m:sSup>
+            <m:sSupPr>
+              <m:ctrlPr>
+                <w:rPr>
+                  <w:rFonts w:ascii="Cambria Math" w:hAnsi="Cambria Math" w:cs="B Nazanin"/>
+                  <w:sz w:val="28"/>
+                  <w:szCs w:val="28"/>
+                  <w:lang w:bidi="fa-IR"/>
+                </w:rPr>
+              </m:ctrlPr>
+            </m:sSupPr>
+            <m:e>
+              <m:r>
+                <m:rPr>
+                  <m:sty m:val="p"/>
+                </m:rPr>
+                <w:rPr>
+                  <w:rFonts w:ascii="Cambria Math" w:hAnsi="Cambria Math" w:cs="B Nazanin"/>
+                  <w:sz w:val="28"/>
+                  <w:szCs w:val="28"/>
+                  <w:lang w:bidi="fa-IR"/>
+                </w:rPr>
+                <m:t>x</m:t>
+              </m:r>
+            </m:e>
+            <m:sup>
+              <m:r>
+                <m:rPr>
+                  <m:sty m:val="p"/>
+                </m:rPr>
+                <w:rPr>
+                  <w:rFonts w:ascii="Cambria Math" w:hAnsi="Cambria Math" w:cs="B Nazanin"/>
+                  <w:sz w:val="28"/>
+                  <w:szCs w:val="28"/>
+                  <w:lang w:bidi="fa-IR"/>
+                </w:rPr>
+                <m:t>2</m:t>
+              </m:r>
+            </m:sup>
+          </m:sSup>
+          <m:r>
+            <w:rPr>
+              <w:rFonts w:ascii="Cambria Math" w:hAnsi="Cambria Math" w:cs="B Nazanin"/>
+              <w:sz w:val="28"/>
+              <w:szCs w:val="28"/>
+              <w:lang w:bidi="fa-IR"/>
+            </w:rPr>
+            <m:t>+2x-15=0→</m:t>
+          </m:r>
+          <m:d>
+            <m:dPr>
+              <m:begChr m:val="{"/>
+              <m:endChr m:val=""/>
+              <m:ctrlPr>
+                <w:rPr>
+                  <w:rFonts w:ascii="Cambria Math" w:hAnsi="Cambria Math" w:cs="B Nazanin"/>
+                  <w:i/>
+                  <w:sz w:val="28"/>
+                  <w:szCs w:val="28"/>
+                  <w:lang w:bidi="fa-IR"/>
+                </w:rPr>
+              </m:ctrlPr>
+            </m:dPr>
+            <m:e>
+              <m:eqArr>
+                <m:eqArrPr>
+                  <m:ctrlPr>
+                    <w:rPr>
+                      <w:rFonts w:ascii="Cambria Math" w:hAnsi="Cambria Math" w:cs="B Nazanin"/>
+                      <w:i/>
+                      <w:sz w:val="28"/>
+                      <w:szCs w:val="28"/>
+                      <w:lang w:bidi="fa-IR"/>
+                    </w:rPr>
+                  </m:ctrlPr>
+                </m:eqArrPr>
+                <m:e>
+                  <m:r>
+                    <w:rPr>
+                      <w:rFonts w:ascii="Cambria Math" w:hAnsi="Cambria Math" w:cs="B Nazanin"/>
+                      <w:sz w:val="28"/>
+                      <w:szCs w:val="28"/>
+                      <w:lang w:bidi="fa-IR"/>
+                    </w:rPr>
+                    <m:t>x=3</m:t>
+                  </m:r>
+                  <m:r>
+                    <m:rPr>
+                      <m:sty m:val="p"/>
+                    </m:rPr>
+                    <w:rPr>
+                      <w:rFonts w:ascii="Cambria Math" w:hAnsi="Cambria Math" w:cs="B Nazanin"/>
+                      <w:sz w:val="28"/>
+                      <w:szCs w:val="28"/>
+                      <w:lang w:bidi="fa-IR"/>
+                    </w:rPr>
+                    <m:t xml:space="preserve"> </m:t>
+                  </m:r>
+                  <m:r>
+                    <m:rPr>
+                      <m:sty m:val="p"/>
+                    </m:rPr>
+                    <w:rPr>
+                      <w:rFonts w:ascii="Cambria Math" w:hAnsi="Cambria Math" w:cs="B Nazanin"/>
+                      <w:sz w:val="28"/>
+                      <w:szCs w:val="28"/>
+                      <w:rtl/>
+                      <w:lang w:bidi="fa-IR"/>
+                    </w:rPr>
+                    <m:t>ق.ق</m:t>
+                  </m:r>
+                </m:e>
+                <m:e>
+                  <m:r>
+                    <w:rPr>
+                      <w:rFonts w:ascii="Cambria Math" w:hAnsi="Cambria Math" w:cs="B Nazanin"/>
+                      <w:sz w:val="28"/>
+                      <w:szCs w:val="28"/>
+                      <w:lang w:bidi="fa-IR"/>
+                    </w:rPr>
+                    <m:t>x=-5</m:t>
+                  </m:r>
+                  <m:r>
+                    <m:rPr>
+                      <m:sty m:val="p"/>
+                    </m:rPr>
+                    <w:rPr>
+                      <w:rFonts w:ascii="Cambria Math" w:hAnsi="Cambria Math" w:cs="B Nazanin"/>
+                      <w:sz w:val="28"/>
+                      <w:szCs w:val="28"/>
+                      <w:lang w:bidi="fa-IR"/>
+                    </w:rPr>
+                    <m:t xml:space="preserve"> </m:t>
+                  </m:r>
+                  <m:r>
+                    <m:rPr>
+                      <m:sty m:val="p"/>
+                    </m:rPr>
+                    <w:rPr>
+                      <w:rFonts w:ascii="Cambria Math" w:hAnsi="Cambria Math" w:cs="B Nazanin"/>
+                      <w:sz w:val="28"/>
+                      <w:szCs w:val="28"/>
+                      <w:rtl/>
+                      <w:lang w:bidi="fa-IR"/>
+                    </w:rPr>
+                    <m:t>ق.ق.غ</m:t>
+                  </m:r>
+                </m:e>
+              </m:eqArr>
+            </m:e>
+          </m:d>
+        </m:oMath>
+      </m:oMathPara>
+    </w:p>
+    <w:p>
+      <w:pPr>
+        <w:bidi/>
+        <w:jc w:val="both"/>
+        <w:rPr>
+          <w:rFonts w:eastAsiaTheme="minorEastAsia" w:cs="B Nazanin"/>
+          <w:sz w:val="28"/>
+          <w:szCs w:val="28"/>
+          <w:rtl/>
+          <w:lang w:bidi="fa-IR"/>
+        </w:rPr>
+      </w:pPr>
+      <m:oMathPara>
+        <m:oMath>
+          <m:r>
+            <m:rPr>
+              <m:sty m:val="p"/>
+            </m:rPr>
+            <w:rPr>
+              <w:rFonts w:ascii="Cambria Math" w:hAnsi="Cambria Math" w:cs="B Nazanin"/>
+              <w:sz w:val="28"/>
+              <w:szCs w:val="28"/>
+              <w:lang w:bidi="fa-IR"/>
+            </w:rPr>
+            <m:t>x=3→y=2</m:t>
+          </m:r>
+          <m:d>
+            <m:dPr>
+              <m:ctrlPr>
+                <w:rPr>
+                  <w:rFonts w:ascii="Cambria Math" w:hAnsi="Cambria Math" w:cs="B Nazanin"/>
+                  <w:sz w:val="28"/>
+                  <w:szCs w:val="28"/>
+                  <w:lang w:bidi="fa-IR"/>
+                </w:rPr>
+              </m:ctrlPr>
+            </m:dPr>
+            <m:e>
+              <m:r>
+                <m:rPr>
+                  <m:sty m:val="p"/>
+                </m:rPr>
+                <w:rPr>
+                  <w:rFonts w:ascii="Cambria Math" w:hAnsi="Cambria Math" w:cs="B Nazanin"/>
+                  <w:sz w:val="28"/>
+                  <w:szCs w:val="28"/>
+                  <w:lang w:bidi="fa-IR"/>
+                </w:rPr>
+                <m:t>3</m:t>
+              </m:r>
+            </m:e>
+          </m:d>
+          <m:r>
+            <m:rPr>
+              <m:sty m:val="p"/>
+            </m:rPr>
+            <w:rPr>
+              <w:rFonts w:ascii="Cambria Math" w:hAnsi="Cambria Math" w:cs="B Nazanin"/>
+              <w:sz w:val="28"/>
+              <w:szCs w:val="28"/>
+              <w:lang w:bidi="fa-IR"/>
+            </w:rPr>
+            <m:t>+4=10→P=2x+2y=2</m:t>
+          </m:r>
+          <m:d>
+            <m:dPr>
+              <m:ctrlPr>
+                <w:rPr>
+                  <w:rFonts w:ascii="Cambria Math" w:hAnsi="Cambria Math" w:cs="B Nazanin"/>
+                  <w:sz w:val="28"/>
+                  <w:szCs w:val="28"/>
+                  <w:lang w:bidi="fa-IR"/>
+                </w:rPr>
+              </m:ctrlPr>
+            </m:dPr>
+            <m:e>
+              <m:r>
+                <m:rPr>
+                  <m:sty m:val="p"/>
+                </m:rPr>
+                <w:rPr>
+                  <w:rFonts w:ascii="Cambria Math" w:hAnsi="Cambria Math" w:cs="B Nazanin"/>
+                  <w:sz w:val="28"/>
+                  <w:szCs w:val="28"/>
+                  <w:lang w:bidi="fa-IR"/>
+                </w:rPr>
+                <m:t>3</m:t>
+              </m:r>
+            </m:e>
+          </m:d>
+          <m:r>
+            <m:rPr>
+              <m:sty m:val="p"/>
+            </m:rPr>
+            <w:rPr>
+              <w:rFonts w:ascii="Cambria Math" w:hAnsi="Cambria Math" w:cs="B Nazanin"/>
+              <w:sz w:val="28"/>
+              <w:szCs w:val="28"/>
+              <w:lang w:bidi="fa-IR"/>
+            </w:rPr>
+            <m:t>+2</m:t>
+          </m:r>
+          <m:d>
+            <m:dPr>
+              <m:ctrlPr>
+                <w:rPr>
+                  <w:rFonts w:ascii="Cambria Math" w:hAnsi="Cambria Math" w:cs="B Nazanin"/>
+                  <w:sz w:val="28"/>
+                  <w:szCs w:val="28"/>
+                  <w:lang w:bidi="fa-IR"/>
+                </w:rPr>
+              </m:ctrlPr>
+            </m:dPr>
+            <m:e>
+              <m:r>
+                <m:rPr>
+                  <m:sty m:val="p"/>
+                </m:rPr>
+                <w:rPr>
+                  <w:rFonts w:ascii="Cambria Math" w:hAnsi="Cambria Math" w:cs="B Nazanin"/>
+                  <w:sz w:val="28"/>
+                  <w:szCs w:val="28"/>
+                  <w:lang w:bidi="fa-IR"/>
+                </w:rPr>
+                <m:t>10</m:t>
+              </m:r>
+            </m:e>
+          </m:d>
+          <m:r>
+            <m:rPr>
+              <m:sty m:val="p"/>
+            </m:rPr>
+            <w:rPr>
+              <w:rFonts w:ascii="Cambria Math" w:hAnsi="Cambria Math" w:cs="B Nazanin"/>
+              <w:sz w:val="28"/>
+              <w:szCs w:val="28"/>
+              <w:lang w:bidi="fa-IR"/>
+            </w:rPr>
+            <m:t>=26</m:t>
+          </m:r>
+        </m:oMath>
+      </m:oMathPara>
+    </w:p>
+    <w:p>
+      <w:pPr>
+        <w:bidi/>
+        <w:jc w:val="both"/>
+        <w:rPr>
+          <w:rFonts w:eastAsiaTheme="minorEastAsia" w:cs="B Nazanin" w:hint="cs"/>
+          <w:sz w:val="28"/>
+          <w:szCs w:val="28"/>
+          <w:rtl/>
+          <w:lang w:bidi="fa-IR"/>
+        </w:rPr>
+      </w:pPr>
     </w:p>
     <w:sectPr>
       <w:pgSz w:w="12240" w:h="15840"/>

</xml_diff>

<commit_message>
show question and answer part1
</commit_message>
<xml_diff>
--- a/@document/ریاضی/سلطانی/جواب های ریاضی سلطانی دهم فصل4 بخش1.docx
+++ b/@document/ریاضی/سلطانی/جواب های ریاضی سلطانی دهم فصل4 بخش1.docx
@@ -1,6 +1,6 @@
 
 <file path=word/document.xml><?xml version="1.0" encoding="utf-8"?>
-<w:document xmlns:wpc="http://schemas.microsoft.com/office/word/2010/wordprocessingCanvas" xmlns:mc="http://schemas.openxmlformats.org/markup-compatibility/2006" xmlns:o="urn:schemas-microsoft-com:office:office" xmlns:r="http://schemas.openxmlformats.org/officeDocument/2006/relationships" xmlns:m="http://schemas.openxmlformats.org/officeDocument/2006/math" xmlns:v="urn:schemas-microsoft-com:vml" xmlns:wp14="http://schemas.microsoft.com/office/word/2010/wordprocessingDrawing" xmlns:wp="http://schemas.openxmlformats.org/drawingml/2006/wordprocessingDrawing" xmlns:w10="urn:schemas-microsoft-com:office:word" xmlns:w="http://schemas.openxmlformats.org/wordprocessingml/2006/main" xmlns:w14="http://schemas.microsoft.com/office/word/2010/wordml" xmlns:w15="http://schemas.microsoft.com/office/word/2012/wordml" xmlns:wpg="http://schemas.microsoft.com/office/word/2010/wordprocessingGroup" xmlns:wpi="http://schemas.microsoft.com/office/word/2010/wordprocessingInk" xmlns:wne="http://schemas.microsoft.com/office/word/2006/wordml" xmlns:wps="http://schemas.microsoft.com/office/word/2010/wordprocessingShape" mc:Ignorable="w14 w15 wp14">
+<w:document xmlns:wpc="http://schemas.microsoft.com/office/word/2010/wordprocessingCanvas" xmlns:cx="http://schemas.microsoft.com/office/drawing/2014/chartex" xmlns:cx1="http://schemas.microsoft.com/office/drawing/2015/9/8/chartex" xmlns:mc="http://schemas.openxmlformats.org/markup-compatibility/2006" xmlns:o="urn:schemas-microsoft-com:office:office" xmlns:r="http://schemas.openxmlformats.org/officeDocument/2006/relationships" xmlns:m="http://schemas.openxmlformats.org/officeDocument/2006/math" xmlns:v="urn:schemas-microsoft-com:vml" xmlns:wp14="http://schemas.microsoft.com/office/word/2010/wordprocessingDrawing" xmlns:wp="http://schemas.openxmlformats.org/drawingml/2006/wordprocessingDrawing" xmlns:w10="urn:schemas-microsoft-com:office:word" xmlns:w="http://schemas.openxmlformats.org/wordprocessingml/2006/main" xmlns:w14="http://schemas.microsoft.com/office/word/2010/wordml" xmlns:w15="http://schemas.microsoft.com/office/word/2012/wordml" xmlns:w16se="http://schemas.microsoft.com/office/word/2015/wordml/symex" xmlns:wpg="http://schemas.microsoft.com/office/word/2010/wordprocessingGroup" xmlns:wpi="http://schemas.microsoft.com/office/word/2010/wordprocessingInk" xmlns:wne="http://schemas.microsoft.com/office/word/2006/wordml" xmlns:wps="http://schemas.microsoft.com/office/word/2010/wordprocessingShape" mc:Ignorable="w14 w15 w16se wp14">
   <w:body>
     <w:p>
       <w:pPr>
@@ -2030,7 +2030,6 @@
           <w:rtl/>
           <w:lang w:bidi="fa-IR"/>
         </w:rPr>
-        <w:lastRenderedPageBreak/>
         <w:t xml:space="preserve">3- </w:t>
       </w:r>
       <w:r>
@@ -2595,6 +2594,7 @@
           <w:lang w:bidi="fa-IR"/>
         </w:rPr>
       </w:pPr>
+      <w:bookmarkStart w:id="0" w:name="_GoBack"/>
       <m:oMathPara>
         <m:oMath>
           <m:r>
@@ -2726,6 +2726,7 @@
         </m:oMath>
       </m:oMathPara>
     </w:p>
+    <w:bookmarkEnd w:id="0"/>
     <w:p>
       <w:pPr>
         <w:bidi/>
@@ -2760,19 +2761,7 @@
           <w:rtl/>
           <w:lang w:bidi="fa-IR"/>
         </w:rPr>
-        <w:t>4</w:t>
-      </w:r>
-      <w:bookmarkStart w:id="0" w:name="_GoBack"/>
-      <w:bookmarkEnd w:id="0"/>
-      <w:r>
-        <w:rPr>
-          <w:rFonts w:eastAsiaTheme="minorEastAsia" w:cs="B Nazanin" w:hint="cs"/>
-          <w:sz w:val="28"/>
-          <w:szCs w:val="28"/>
-          <w:rtl/>
-          <w:lang w:bidi="fa-IR"/>
-        </w:rPr>
-        <w:t xml:space="preserve">- </w:t>
+        <w:t xml:space="preserve">4- </w:t>
       </w:r>
       <w:r>
         <w:rPr>
@@ -3467,19 +3456,6 @@
         </m:oMath>
       </m:oMathPara>
     </w:p>
-    <w:p>
-      <w:pPr>
-        <w:bidi/>
-        <w:jc w:val="both"/>
-        <w:rPr>
-          <w:rFonts w:eastAsiaTheme="minorEastAsia" w:cs="B Nazanin" w:hint="cs"/>
-          <w:sz w:val="28"/>
-          <w:szCs w:val="28"/>
-          <w:rtl/>
-          <w:lang w:bidi="fa-IR"/>
-        </w:rPr>
-      </w:pPr>
-    </w:p>
     <w:sectPr>
       <w:pgSz w:w="12240" w:h="15840"/>
       <w:pgMar w:top="1440" w:right="1440" w:bottom="1440" w:left="1440" w:header="720" w:footer="720" w:gutter="0"/>
@@ -3491,7 +3467,7 @@
 </file>
 
 <file path=word/styles.xml><?xml version="1.0" encoding="utf-8"?>
-<w:styles xmlns:mc="http://schemas.openxmlformats.org/markup-compatibility/2006" xmlns:r="http://schemas.openxmlformats.org/officeDocument/2006/relationships" xmlns:w="http://schemas.openxmlformats.org/wordprocessingml/2006/main" xmlns:w14="http://schemas.microsoft.com/office/word/2010/wordml" xmlns:w15="http://schemas.microsoft.com/office/word/2012/wordml" mc:Ignorable="w14 w15">
+<w:styles xmlns:mc="http://schemas.openxmlformats.org/markup-compatibility/2006" xmlns:r="http://schemas.openxmlformats.org/officeDocument/2006/relationships" xmlns:w="http://schemas.openxmlformats.org/wordprocessingml/2006/main" xmlns:w14="http://schemas.microsoft.com/office/word/2010/wordml" xmlns:w15="http://schemas.microsoft.com/office/word/2012/wordml" xmlns:w16se="http://schemas.microsoft.com/office/word/2015/wordml/symex" mc:Ignorable="w14 w15 w16se">
   <w:docDefaults>
     <w:rPrDefault>
       <w:rPr>
@@ -3960,7 +3936,6 @@
       <w:spacing w:after="0" w:line="240" w:lineRule="auto"/>
     </w:pPr>
     <w:tblPr>
-      <w:tblInd w:w="0" w:type="dxa"/>
       <w:tblBorders>
         <w:top w:val="single" w:sz="4" w:space="0" w:color="auto"/>
         <w:left w:val="single" w:sz="4" w:space="0" w:color="auto"/>
@@ -3969,12 +3944,6 @@
         <w:insideH w:val="single" w:sz="4" w:space="0" w:color="auto"/>
         <w:insideV w:val="single" w:sz="4" w:space="0" w:color="auto"/>
       </w:tblBorders>
-      <w:tblCellMar>
-        <w:top w:w="0" w:type="dxa"/>
-        <w:left w:w="108" w:type="dxa"/>
-        <w:bottom w:w="0" w:type="dxa"/>
-        <w:right w:w="108" w:type="dxa"/>
-      </w:tblCellMar>
     </w:tblPr>
   </w:style>
 </w:styles>

</xml_diff>